<commit_message>
Finished email population script
</commit_message>
<xml_diff>
--- a/Constraints.docx
+++ b/Constraints.docx
@@ -586,6 +586,37 @@
           <w:lang w:val="en-US"/>
         </w:rPr>
         <w:t>Club member can only be associated with one club at a time</w:t>
+      </w:r>
+    </w:p>
+    <w:p>
+      <w:pPr>
+        <w:rPr>
+          <w:lang w:val="en-US"/>
+        </w:rPr>
+      </w:pPr>
+      <w:r>
+        <w:rPr>
+          <w:lang w:val="en-US"/>
+        </w:rPr>
+        <w:t xml:space="preserve">Check queries: </w:t>
+      </w:r>
+    </w:p>
+    <w:p>
+      <w:pPr>
+        <w:pStyle w:val="ListParagraph"/>
+        <w:numPr>
+          <w:ilvl w:val="0"/>
+          <w:numId w:val="1"/>
+        </w:numPr>
+        <w:rPr>
+          <w:lang w:val="en-US"/>
+        </w:rPr>
+      </w:pPr>
+      <w:r>
+        <w:rPr>
+          <w:lang w:val="en-US"/>
+        </w:rPr>
+        <w:t>9</w:t>
       </w:r>
     </w:p>
     <w:sectPr>

</xml_diff>

<commit_message>
adding population of rows
</commit_message>
<xml_diff>
--- a/Constraints.docx
+++ b/Constraints.docx
@@ -103,23 +103,7 @@
           <w:highlight w:val="red"/>
           <w:lang w:val="en-US"/>
         </w:rPr>
-        <w:t xml:space="preserve">Unique </w:t>
-      </w:r>
-      <w:proofErr w:type="spellStart"/>
-      <w:r>
-        <w:rPr>
-          <w:highlight w:val="red"/>
-          <w:lang w:val="en-US"/>
-        </w:rPr>
-        <w:t>medicare</w:t>
-      </w:r>
-      <w:proofErr w:type="spellEnd"/>
-      <w:r>
-        <w:rPr>
-          <w:highlight w:val="red"/>
-          <w:lang w:val="en-US"/>
-        </w:rPr>
-        <w:t xml:space="preserve"> card #</w:t>
+        <w:t>Unique medicare card #</w:t>
       </w:r>
     </w:p>
     <w:p>
@@ -134,21 +118,12 @@
           <w:lang w:val="en-US"/>
         </w:rPr>
       </w:pPr>
-      <w:proofErr w:type="spellStart"/>
-      <w:r>
-        <w:rPr>
-          <w:highlight w:val="red"/>
-          <w:lang w:val="en-US"/>
-        </w:rPr>
-        <w:t>Ssn</w:t>
-      </w:r>
-      <w:proofErr w:type="spellEnd"/>
-      <w:r>
-        <w:rPr>
-          <w:highlight w:val="red"/>
-          <w:lang w:val="en-US"/>
-        </w:rPr>
-        <w:t xml:space="preserve"> cannot be null, must be unique</w:t>
+      <w:r>
+        <w:rPr>
+          <w:highlight w:val="red"/>
+          <w:lang w:val="en-US"/>
+        </w:rPr>
+        <w:t>Ssn cannot be null, must be unique</w:t>
       </w:r>
     </w:p>
     <w:p>
@@ -500,42 +475,26 @@
           <w:highlight w:val="yellow"/>
           <w:lang w:val="en-US"/>
         </w:rPr>
-        <w:t xml:space="preserve">At least </w:t>
-      </w:r>
-      <w:proofErr w:type="gramStart"/>
-      <w:r>
+        <w:t>At least 3 hour difference between two formations for a member</w:t>
+      </w:r>
+    </w:p>
+    <w:p>
+      <w:pPr>
+        <w:pStyle w:val="ListParagraph"/>
+        <w:numPr>
+          <w:ilvl w:val="1"/>
+          <w:numId w:val="1"/>
+        </w:numPr>
         <w:rPr>
           <w:highlight w:val="yellow"/>
           <w:lang w:val="en-US"/>
         </w:rPr>
-        <w:t>3 hour</w:t>
-      </w:r>
-      <w:proofErr w:type="gramEnd"/>
+      </w:pPr>
       <w:r>
         <w:rPr>
           <w:highlight w:val="yellow"/>
           <w:lang w:val="en-US"/>
         </w:rPr>
-        <w:t xml:space="preserve"> difference between two formations for a member</w:t>
-      </w:r>
-    </w:p>
-    <w:p>
-      <w:pPr>
-        <w:pStyle w:val="ListParagraph"/>
-        <w:numPr>
-          <w:ilvl w:val="1"/>
-          <w:numId w:val="1"/>
-        </w:numPr>
-        <w:rPr>
-          <w:highlight w:val="yellow"/>
-          <w:lang w:val="en-US"/>
-        </w:rPr>
-      </w:pPr>
-      <w:r>
-        <w:rPr>
-          <w:highlight w:val="yellow"/>
-          <w:lang w:val="en-US"/>
-        </w:rPr>
         <w:t>Gender must be the same</w:t>
       </w:r>
     </w:p>
@@ -586,37 +545,6 @@
           <w:lang w:val="en-US"/>
         </w:rPr>
         <w:t>Club member can only be associated with one club at a time</w:t>
-      </w:r>
-    </w:p>
-    <w:p>
-      <w:pPr>
-        <w:rPr>
-          <w:lang w:val="en-US"/>
-        </w:rPr>
-      </w:pPr>
-      <w:r>
-        <w:rPr>
-          <w:lang w:val="en-US"/>
-        </w:rPr>
-        <w:t xml:space="preserve">Check queries: </w:t>
-      </w:r>
-    </w:p>
-    <w:p>
-      <w:pPr>
-        <w:pStyle w:val="ListParagraph"/>
-        <w:numPr>
-          <w:ilvl w:val="0"/>
-          <w:numId w:val="1"/>
-        </w:numPr>
-        <w:rPr>
-          <w:lang w:val="en-US"/>
-        </w:rPr>
-      </w:pPr>
-      <w:r>
-        <w:rPr>
-          <w:lang w:val="en-US"/>
-        </w:rPr>
-        <w:t>9</w:t>
       </w:r>
     </w:p>
     <w:sectPr>

</xml_diff>